<commit_message>
Reformulação da Página Inicial
</commit_message>
<xml_diff>
--- a/Documentos/Descrição dos Casos de Uso.docx
+++ b/Documentos/Descrição dos Casos de Uso.docx
@@ -1,6 +1,6 @@
 
 <file path=word/document.xml><?xml version="1.0" encoding="utf-8"?>
-<w:document xmlns:wpc="http://schemas.microsoft.com/office/word/2010/wordprocessingCanvas" xmlns:cx="http://schemas.microsoft.com/office/drawing/2014/chartex" xmlns:cx1="http://schemas.microsoft.com/office/drawing/2015/9/8/chartex" xmlns:cx2="http://schemas.microsoft.com/office/drawing/2015/10/21/chartex" xmlns:cx3="http://schemas.microsoft.com/office/drawing/2016/5/9/chartex" xmlns:cx4="http://schemas.microsoft.com/office/drawing/2016/5/10/chartex" xmlns:cx5="http://schemas.microsoft.com/office/drawing/2016/5/11/chartex" xmlns:cx6="http://schemas.microsoft.com/office/drawing/2016/5/12/chartex" xmlns:cx7="http://schemas.microsoft.com/office/drawing/2016/5/13/chartex" xmlns:cx8="http://schemas.microsoft.com/office/drawing/2016/5/14/chartex" xmlns:mc="http://schemas.openxmlformats.org/markup-compatibility/2006" xmlns:aink="http://schemas.microsoft.com/office/drawing/2016/ink" xmlns:am3d="http://schemas.microsoft.com/office/drawing/2017/model3d" xmlns:o="urn:schemas-microsoft-com:office:office" xmlns:r="http://schemas.openxmlformats.org/officeDocument/2006/relationships" xmlns:m="http://schemas.openxmlformats.org/officeDocument/2006/math" xmlns:v="urn:schemas-microsoft-com:vml" xmlns:wp14="http://schemas.microsoft.com/office/word/2010/wordprocessingDrawing" xmlns:wp="http://schemas.openxmlformats.org/drawingml/2006/wordprocessingDrawing" xmlns:w10="urn:schemas-microsoft-com:office:word" xmlns:w="http://schemas.openxmlformats.org/wordprocessingml/2006/main" xmlns:w14="http://schemas.microsoft.com/office/word/2010/wordml" xmlns:w15="http://schemas.microsoft.com/office/word/2012/wordml" xmlns:w16cex="http://schemas.microsoft.com/office/word/2018/wordml/cex" xmlns:w16cid="http://schemas.microsoft.com/office/word/2016/wordml/cid" xmlns:w16="http://schemas.microsoft.com/office/word/2018/wordml" xmlns:w16se="http://schemas.microsoft.com/office/word/2015/wordml/symex" xmlns:wpg="http://schemas.microsoft.com/office/word/2010/wordprocessingGroup" xmlns:wpi="http://schemas.microsoft.com/office/word/2010/wordprocessingInk" xmlns:wne="http://schemas.microsoft.com/office/word/2006/wordml" xmlns:wps="http://schemas.microsoft.com/office/word/2010/wordprocessingShape" mc:Ignorable="w14 w15 w16se w16cid w16 w16cex wp14">
+<w:document xmlns:wpc="http://schemas.microsoft.com/office/word/2010/wordprocessingCanvas" xmlns:cx="http://schemas.microsoft.com/office/drawing/2014/chartex" xmlns:cx1="http://schemas.microsoft.com/office/drawing/2015/9/8/chartex" xmlns:cx2="http://schemas.microsoft.com/office/drawing/2015/10/21/chartex" xmlns:cx3="http://schemas.microsoft.com/office/drawing/2016/5/9/chartex" xmlns:cx4="http://schemas.microsoft.com/office/drawing/2016/5/10/chartex" xmlns:cx5="http://schemas.microsoft.com/office/drawing/2016/5/11/chartex" xmlns:cx6="http://schemas.microsoft.com/office/drawing/2016/5/12/chartex" xmlns:cx7="http://schemas.microsoft.com/office/drawing/2016/5/13/chartex" xmlns:cx8="http://schemas.microsoft.com/office/drawing/2016/5/14/chartex" xmlns:mc="http://schemas.openxmlformats.org/markup-compatibility/2006" xmlns:aink="http://schemas.microsoft.com/office/drawing/2016/ink" xmlns:am3d="http://schemas.microsoft.com/office/drawing/2017/model3d" xmlns:o="urn:schemas-microsoft-com:office:office" xmlns:r="http://schemas.openxmlformats.org/officeDocument/2006/relationships" xmlns:m="http://schemas.openxmlformats.org/officeDocument/2006/math" xmlns:v="urn:schemas-microsoft-com:vml" xmlns:wp14="http://schemas.microsoft.com/office/word/2010/wordprocessingDrawing" xmlns:wp="http://schemas.openxmlformats.org/drawingml/2006/wordprocessingDrawing" xmlns:w10="urn:schemas-microsoft-com:office:word" xmlns:w="http://schemas.openxmlformats.org/wordprocessingml/2006/main" xmlns:w14="http://schemas.microsoft.com/office/word/2010/wordml" xmlns:w15="http://schemas.microsoft.com/office/word/2012/wordml" xmlns:w16cex="http://schemas.microsoft.com/office/word/2018/wordml/cex" xmlns:w16cid="http://schemas.microsoft.com/office/word/2016/wordml/cid" xmlns:w16="http://schemas.microsoft.com/office/word/2018/wordml" xmlns:w16sdtdh="http://schemas.microsoft.com/office/word/2020/wordml/sdtdatahash" xmlns:w16se="http://schemas.microsoft.com/office/word/2015/wordml/symex" xmlns:wpg="http://schemas.microsoft.com/office/word/2010/wordprocessingGroup" xmlns:wpi="http://schemas.microsoft.com/office/word/2010/wordprocessingInk" xmlns:wne="http://schemas.microsoft.com/office/word/2006/wordml" xmlns:wps="http://schemas.microsoft.com/office/word/2010/wordprocessingShape" mc:Ignorable="w14 w15 w16se w16cid w16 w16cex w16sdtdh wp14">
   <w:body>
     <w:p>
       <w:pPr>
@@ -15,17 +15,12 @@
       </w:pPr>
       <w:r>
         <w:rPr>
-          <w:rFonts w:ascii="Arial" w:eastAsia="Arial" w:hAnsi="Arial" w:cs="Arial"/>
-          <w:b/>
-          <w:bCs/>
           <w:noProof/>
-          <w:sz w:val="24"/>
-          <w:szCs w:val="24"/>
         </w:rPr>
         <w:drawing>
-          <wp:inline distT="0" distB="0" distL="0" distR="0" wp14:anchorId="41C1ACFE" wp14:editId="044E30CA">
-            <wp:extent cx="5731510" cy="3535680"/>
-            <wp:effectExtent l="0" t="0" r="2540" b="7620"/>
+          <wp:inline distT="0" distB="0" distL="0" distR="0" wp14:anchorId="1D267078" wp14:editId="5DD89FBE">
+            <wp:extent cx="5731510" cy="5012690"/>
+            <wp:effectExtent l="0" t="0" r="2540" b="0"/>
             <wp:docPr id="1" name="Imagem 1" descr="Diagrama&#10;&#10;Descrição gerada automaticamente"/>
             <wp:cNvGraphicFramePr>
               <a:graphicFrameLocks xmlns:a="http://schemas.openxmlformats.org/drawingml/2006/main" noChangeAspect="1"/>
@@ -38,13 +33,7 @@
                     <pic:cNvPicPr/>
                   </pic:nvPicPr>
                   <pic:blipFill>
-                    <a:blip r:embed="rId5">
-                      <a:extLst>
-                        <a:ext uri="{28A0092B-C50C-407E-A947-70E740481C1C}">
-                          <a14:useLocalDpi xmlns:a14="http://schemas.microsoft.com/office/drawing/2010/main" val="0"/>
-                        </a:ext>
-                      </a:extLst>
-                    </a:blip>
+                    <a:blip r:embed="rId5"/>
                     <a:stretch>
                       <a:fillRect/>
                     </a:stretch>
@@ -52,7 +41,7 @@
                   <pic:spPr>
                     <a:xfrm>
                       <a:off x="0" y="0"/>
-                      <a:ext cx="5731510" cy="3535680"/>
+                      <a:ext cx="5731510" cy="5012690"/>
                     </a:xfrm>
                     <a:prstGeom prst="rect">
                       <a:avLst/>
@@ -75,10 +64,10 @@
           <w:noProof/>
         </w:rPr>
         <w:drawing>
-          <wp:inline distT="0" distB="0" distL="0" distR="0" wp14:anchorId="25860A70" wp14:editId="2D0E128D">
-            <wp:extent cx="5731510" cy="3347720"/>
-            <wp:effectExtent l="0" t="0" r="2540" b="5080"/>
-            <wp:docPr id="3" name="Imagem 3" descr="Diagrama&#10;&#10;Descrição gerada automaticamente"/>
+          <wp:inline distT="0" distB="0" distL="0" distR="0" wp14:anchorId="4500F0F5" wp14:editId="3FA12E0D">
+            <wp:extent cx="5731510" cy="3679190"/>
+            <wp:effectExtent l="0" t="0" r="2540" b="0"/>
+            <wp:docPr id="2" name="Imagem 2" descr="Diagrama&#10;&#10;Descrição gerada automaticamente"/>
             <wp:cNvGraphicFramePr>
               <a:graphicFrameLocks xmlns:a="http://schemas.openxmlformats.org/drawingml/2006/main" noChangeAspect="1"/>
             </wp:cNvGraphicFramePr>
@@ -86,7 +75,7 @@
               <a:graphicData uri="http://schemas.openxmlformats.org/drawingml/2006/picture">
                 <pic:pic xmlns:pic="http://schemas.openxmlformats.org/drawingml/2006/picture">
                   <pic:nvPicPr>
-                    <pic:cNvPr id="3" name="Imagem 3" descr="Diagrama&#10;&#10;Descrição gerada automaticamente"/>
+                    <pic:cNvPr id="2" name="Imagem 2" descr="Diagrama&#10;&#10;Descrição gerada automaticamente"/>
                     <pic:cNvPicPr/>
                   </pic:nvPicPr>
                   <pic:blipFill>
@@ -98,7 +87,7 @@
                   <pic:spPr>
                     <a:xfrm>
                       <a:off x="0" y="0"/>
-                      <a:ext cx="5731510" cy="3347720"/>
+                      <a:ext cx="5731510" cy="3679190"/>
                     </a:xfrm>
                     <a:prstGeom prst="rect">
                       <a:avLst/>
@@ -147,6 +136,7 @@
                 <w:sz w:val="24"/>
                 <w:szCs w:val="24"/>
               </w:rPr>
+              <w:lastRenderedPageBreak/>
               <w:t>ID</w:t>
             </w:r>
           </w:p>
@@ -1215,6 +1205,7 @@
           <w:sz w:val="24"/>
           <w:szCs w:val="24"/>
         </w:rPr>
+        <w:lastRenderedPageBreak/>
         <w:t>O site direciona o cliente para a página de produtos.</w:t>
       </w:r>
     </w:p>
@@ -1452,7 +1443,6 @@
           <w:sz w:val="24"/>
           <w:szCs w:val="24"/>
         </w:rPr>
-        <w:lastRenderedPageBreak/>
         <w:t>Fluxo padrão</w:t>
       </w:r>
     </w:p>
@@ -2328,6 +2318,7 @@
                 <w:sz w:val="24"/>
                 <w:szCs w:val="24"/>
               </w:rPr>
+              <w:lastRenderedPageBreak/>
               <w:t>ID</w:t>
             </w:r>
           </w:p>
@@ -2592,7 +2583,6 @@
           <w:sz w:val="24"/>
           <w:szCs w:val="24"/>
         </w:rPr>
-        <w:lastRenderedPageBreak/>
         <w:t>O cliente seleciona a opção do pedido ser enviado para análise da cantina.</w:t>
       </w:r>
     </w:p>
@@ -3281,6 +3271,7 @@
                 <w:sz w:val="24"/>
                 <w:szCs w:val="24"/>
               </w:rPr>
+              <w:lastRenderedPageBreak/>
               <w:t>ID</w:t>
             </w:r>
           </w:p>
@@ -3555,7 +3546,6 @@
           <w:sz w:val="24"/>
           <w:szCs w:val="24"/>
         </w:rPr>
-        <w:lastRenderedPageBreak/>
         <w:t>O cliente clica no botão para acompanhar o estado do pedido</w:t>
       </w:r>
       <w:r>
@@ -4470,6 +4460,7 @@
           <w:sz w:val="24"/>
           <w:szCs w:val="24"/>
         </w:rPr>
+        <w:lastRenderedPageBreak/>
         <w:t>O cliente seleciona</w:t>
       </w:r>
       <w:r>
@@ -4772,7 +4763,6 @@
           <w:sz w:val="24"/>
           <w:szCs w:val="24"/>
         </w:rPr>
-        <w:lastRenderedPageBreak/>
         <w:t>Ação – Cadastrar</w:t>
       </w:r>
     </w:p>
@@ -6960,6 +6950,7 @@
           <w:sz w:val="24"/>
           <w:szCs w:val="24"/>
         </w:rPr>
+        <w:lastRenderedPageBreak/>
         <w:t>Fluxo alternativo 01 – Preenchimento completo dos campos</w:t>
       </w:r>
     </w:p>
@@ -7080,7 +7071,6 @@
           <w:sz w:val="24"/>
           <w:szCs w:val="24"/>
         </w:rPr>
-        <w:lastRenderedPageBreak/>
         <w:t>O funcionário preenche parte dos campos obrigatórios.</w:t>
       </w:r>
     </w:p>
@@ -8397,15 +8387,7 @@
                 <w:sz w:val="24"/>
                 <w:szCs w:val="24"/>
               </w:rPr>
-              <w:t>02</w:t>
-            </w:r>
-            <w:r>
-              <w:rPr>
-                <w:rFonts w:ascii="Arial" w:eastAsia="Arial" w:hAnsi="Arial" w:cs="Arial"/>
-                <w:sz w:val="24"/>
-                <w:szCs w:val="24"/>
-              </w:rPr>
-              <w:t>2</w:t>
+              <w:t>022</w:t>
             </w:r>
           </w:p>
         </w:tc>
@@ -9256,15 +9238,7 @@
                 <w:sz w:val="24"/>
                 <w:szCs w:val="24"/>
               </w:rPr>
-              <w:t>02</w:t>
-            </w:r>
-            <w:r>
-              <w:rPr>
-                <w:rFonts w:ascii="Arial" w:eastAsia="Arial" w:hAnsi="Arial" w:cs="Arial"/>
-                <w:sz w:val="24"/>
-                <w:szCs w:val="24"/>
-              </w:rPr>
-              <w:t>5</w:t>
+              <w:t>025</w:t>
             </w:r>
           </w:p>
         </w:tc>
@@ -9294,15 +9268,7 @@
                 <w:sz w:val="24"/>
                 <w:szCs w:val="24"/>
               </w:rPr>
-              <w:t xml:space="preserve">Remover </w:t>
-            </w:r>
-            <w:r>
-              <w:rPr>
-                <w:rFonts w:ascii="Arial" w:eastAsia="Arial" w:hAnsi="Arial" w:cs="Arial"/>
-                <w:sz w:val="24"/>
-                <w:szCs w:val="24"/>
-              </w:rPr>
-              <w:t>uma categoria</w:t>
+              <w:t>Remover uma categoria</w:t>
             </w:r>
           </w:p>
         </w:tc>
@@ -9362,17 +9328,7 @@
           <w:sz w:val="24"/>
           <w:szCs w:val="24"/>
         </w:rPr>
-        <w:t xml:space="preserve">Ação – </w:t>
-      </w:r>
-      <w:r>
-        <w:rPr>
-          <w:rFonts w:ascii="Arial" w:eastAsia="Arial" w:hAnsi="Arial" w:cs="Arial"/>
-          <w:b/>
-          <w:bCs/>
-          <w:sz w:val="24"/>
-          <w:szCs w:val="24"/>
-        </w:rPr>
-        <w:t>Remoção</w:t>
+        <w:t>Ação – Remoção</w:t>
       </w:r>
     </w:p>
     <w:p>
@@ -9413,23 +9369,7 @@
           <w:sz w:val="24"/>
           <w:szCs w:val="24"/>
         </w:rPr>
-        <w:t xml:space="preserve">O funcionário clica no botão para </w:t>
-      </w:r>
-      <w:r>
-        <w:rPr>
-          <w:rFonts w:ascii="Arial" w:eastAsia="Arial" w:hAnsi="Arial" w:cs="Arial"/>
-          <w:sz w:val="24"/>
-          <w:szCs w:val="24"/>
-        </w:rPr>
-        <w:t>remover</w:t>
-      </w:r>
-      <w:r>
-        <w:rPr>
-          <w:rFonts w:ascii="Arial" w:eastAsia="Arial" w:hAnsi="Arial" w:cs="Arial"/>
-          <w:sz w:val="24"/>
-          <w:szCs w:val="24"/>
-        </w:rPr>
-        <w:t xml:space="preserve"> uma categoria.</w:t>
+        <w:t>O funcionário clica no botão para remover uma categoria.</w:t>
       </w:r>
     </w:p>
     <w:p>
@@ -9451,23 +9391,7 @@
           <w:sz w:val="24"/>
           <w:szCs w:val="24"/>
         </w:rPr>
-        <w:t xml:space="preserve">O site </w:t>
-      </w:r>
-      <w:r>
-        <w:rPr>
-          <w:rFonts w:ascii="Arial" w:eastAsia="Arial" w:hAnsi="Arial" w:cs="Arial"/>
-          <w:sz w:val="24"/>
-          <w:szCs w:val="24"/>
-        </w:rPr>
-        <w:t>pergunta se o funcionário deseja remover a categoria</w:t>
-      </w:r>
-      <w:r>
-        <w:rPr>
-          <w:rFonts w:ascii="Arial" w:eastAsia="Arial" w:hAnsi="Arial" w:cs="Arial"/>
-          <w:sz w:val="24"/>
-          <w:szCs w:val="24"/>
-        </w:rPr>
-        <w:t>.</w:t>
+        <w:t>O site pergunta se o funcionário deseja remover a categoria.</w:t>
       </w:r>
     </w:p>
     <w:p>
@@ -10226,6 +10150,7 @@
           <w:sz w:val="24"/>
           <w:szCs w:val="24"/>
         </w:rPr>
+        <w:lastRenderedPageBreak/>
         <w:t>O funcionário clica no botão para cancelar o cadastro.</w:t>
       </w:r>
     </w:p>
@@ -10790,7 +10715,7 @@
 </file>
 
 <file path=word/numbering.xml><?xml version="1.0" encoding="utf-8"?>
-<w:numbering xmlns:wpc="http://schemas.microsoft.com/office/word/2010/wordprocessingCanvas" xmlns:cx="http://schemas.microsoft.com/office/drawing/2014/chartex" xmlns:cx1="http://schemas.microsoft.com/office/drawing/2015/9/8/chartex" xmlns:cx2="http://schemas.microsoft.com/office/drawing/2015/10/21/chartex" xmlns:cx3="http://schemas.microsoft.com/office/drawing/2016/5/9/chartex" xmlns:cx4="http://schemas.microsoft.com/office/drawing/2016/5/10/chartex" xmlns:cx5="http://schemas.microsoft.com/office/drawing/2016/5/11/chartex" xmlns:cx6="http://schemas.microsoft.com/office/drawing/2016/5/12/chartex" xmlns:cx7="http://schemas.microsoft.com/office/drawing/2016/5/13/chartex" xmlns:cx8="http://schemas.microsoft.com/office/drawing/2016/5/14/chartex" xmlns:mc="http://schemas.openxmlformats.org/markup-compatibility/2006" xmlns:aink="http://schemas.microsoft.com/office/drawing/2016/ink" xmlns:am3d="http://schemas.microsoft.com/office/drawing/2017/model3d" xmlns:o="urn:schemas-microsoft-com:office:office" xmlns:r="http://schemas.openxmlformats.org/officeDocument/2006/relationships" xmlns:m="http://schemas.openxmlformats.org/officeDocument/2006/math" xmlns:v="urn:schemas-microsoft-com:vml" xmlns:wp14="http://schemas.microsoft.com/office/word/2010/wordprocessingDrawing" xmlns:wp="http://schemas.openxmlformats.org/drawingml/2006/wordprocessingDrawing" xmlns:w10="urn:schemas-microsoft-com:office:word" xmlns:w="http://schemas.openxmlformats.org/wordprocessingml/2006/main" xmlns:w14="http://schemas.microsoft.com/office/word/2010/wordml" xmlns:w15="http://schemas.microsoft.com/office/word/2012/wordml" xmlns:w16cex="http://schemas.microsoft.com/office/word/2018/wordml/cex" xmlns:w16cid="http://schemas.microsoft.com/office/word/2016/wordml/cid" xmlns:w16="http://schemas.microsoft.com/office/word/2018/wordml" xmlns:w16se="http://schemas.microsoft.com/office/word/2015/wordml/symex" xmlns:wpg="http://schemas.microsoft.com/office/word/2010/wordprocessingGroup" xmlns:wpi="http://schemas.microsoft.com/office/word/2010/wordprocessingInk" xmlns:wne="http://schemas.microsoft.com/office/word/2006/wordml" xmlns:wps="http://schemas.microsoft.com/office/word/2010/wordprocessingShape" mc:Ignorable="w14 w15 w16se w16cid w16 w16cex wp14">
+<w:numbering xmlns:wpc="http://schemas.microsoft.com/office/word/2010/wordprocessingCanvas" xmlns:cx="http://schemas.microsoft.com/office/drawing/2014/chartex" xmlns:cx1="http://schemas.microsoft.com/office/drawing/2015/9/8/chartex" xmlns:cx2="http://schemas.microsoft.com/office/drawing/2015/10/21/chartex" xmlns:cx3="http://schemas.microsoft.com/office/drawing/2016/5/9/chartex" xmlns:cx4="http://schemas.microsoft.com/office/drawing/2016/5/10/chartex" xmlns:cx5="http://schemas.microsoft.com/office/drawing/2016/5/11/chartex" xmlns:cx6="http://schemas.microsoft.com/office/drawing/2016/5/12/chartex" xmlns:cx7="http://schemas.microsoft.com/office/drawing/2016/5/13/chartex" xmlns:cx8="http://schemas.microsoft.com/office/drawing/2016/5/14/chartex" xmlns:mc="http://schemas.openxmlformats.org/markup-compatibility/2006" xmlns:aink="http://schemas.microsoft.com/office/drawing/2016/ink" xmlns:am3d="http://schemas.microsoft.com/office/drawing/2017/model3d" xmlns:o="urn:schemas-microsoft-com:office:office" xmlns:r="http://schemas.openxmlformats.org/officeDocument/2006/relationships" xmlns:m="http://schemas.openxmlformats.org/officeDocument/2006/math" xmlns:v="urn:schemas-microsoft-com:vml" xmlns:wp14="http://schemas.microsoft.com/office/word/2010/wordprocessingDrawing" xmlns:wp="http://schemas.openxmlformats.org/drawingml/2006/wordprocessingDrawing" xmlns:w10="urn:schemas-microsoft-com:office:word" xmlns:w="http://schemas.openxmlformats.org/wordprocessingml/2006/main" xmlns:w14="http://schemas.microsoft.com/office/word/2010/wordml" xmlns:w15="http://schemas.microsoft.com/office/word/2012/wordml" xmlns:w16cex="http://schemas.microsoft.com/office/word/2018/wordml/cex" xmlns:w16cid="http://schemas.microsoft.com/office/word/2016/wordml/cid" xmlns:w16="http://schemas.microsoft.com/office/word/2018/wordml" xmlns:w16sdtdh="http://schemas.microsoft.com/office/word/2020/wordml/sdtdatahash" xmlns:w16se="http://schemas.microsoft.com/office/word/2015/wordml/symex" xmlns:wpg="http://schemas.microsoft.com/office/word/2010/wordprocessingGroup" xmlns:wpi="http://schemas.microsoft.com/office/word/2010/wordprocessingInk" xmlns:wne="http://schemas.microsoft.com/office/word/2006/wordml" xmlns:wps="http://schemas.microsoft.com/office/word/2010/wordprocessingShape" mc:Ignorable="w14 w15 w16se w16cid w16 w16cex w16sdtdh wp14">
   <w:abstractNum w:abstractNumId="0" w15:restartNumberingAfterBreak="0">
     <w:nsid w:val="01D033B3"/>
     <w:multiLevelType w:val="hybridMultilevel"/>
@@ -15276,7 +15201,7 @@
 </file>
 
 <file path=word/styles.xml><?xml version="1.0" encoding="utf-8"?>
-<w:styles xmlns:mc="http://schemas.openxmlformats.org/markup-compatibility/2006" xmlns:r="http://schemas.openxmlformats.org/officeDocument/2006/relationships" xmlns:w="http://schemas.openxmlformats.org/wordprocessingml/2006/main" xmlns:w14="http://schemas.microsoft.com/office/word/2010/wordml" xmlns:w15="http://schemas.microsoft.com/office/word/2012/wordml" xmlns:w16cex="http://schemas.microsoft.com/office/word/2018/wordml/cex" xmlns:w16cid="http://schemas.microsoft.com/office/word/2016/wordml/cid" xmlns:w16="http://schemas.microsoft.com/office/word/2018/wordml" xmlns:w16se="http://schemas.microsoft.com/office/word/2015/wordml/symex" mc:Ignorable="w14 w15 w16se w16cid w16 w16cex">
+<w:styles xmlns:mc="http://schemas.openxmlformats.org/markup-compatibility/2006" xmlns:r="http://schemas.openxmlformats.org/officeDocument/2006/relationships" xmlns:w="http://schemas.openxmlformats.org/wordprocessingml/2006/main" xmlns:w14="http://schemas.microsoft.com/office/word/2010/wordml" xmlns:w15="http://schemas.microsoft.com/office/word/2012/wordml" xmlns:w16cex="http://schemas.microsoft.com/office/word/2018/wordml/cex" xmlns:w16cid="http://schemas.microsoft.com/office/word/2016/wordml/cid" xmlns:w16="http://schemas.microsoft.com/office/word/2018/wordml" xmlns:w16sdtdh="http://schemas.microsoft.com/office/word/2020/wordml/sdtdatahash" xmlns:w16se="http://schemas.microsoft.com/office/word/2015/wordml/symex" mc:Ignorable="w14 w15 w16se w16cid w16 w16cex w16sdtdh">
   <w:docDefaults>
     <w:rPrDefault>
       <w:rPr>

</xml_diff>